<commit_message>
fix the matrix multiplication
</commit_message>
<xml_diff>
--- a/110213076_mul.docx
+++ b/110213076_mul.docx
@@ -39,48 +39,151 @@
     <w:p/>
     <w:p>
       <w:r>
-        <w:t xml:space="preserve">int </w:t>
-      </w:r>
-      <w:proofErr w:type="gramStart"/>
-      <w:r>
-        <w:t>main(</w:t>
-      </w:r>
-      <w:proofErr w:type="gramEnd"/>
+        <w:t>int main()</w:t>
+      </w:r>
+    </w:p>
+    <w:p>
+      <w:r>
+        <w:t>{</w:t>
+      </w:r>
+    </w:p>
+    <w:p>
+      <w:r>
+        <w:t xml:space="preserve">    int num1[3][3] = {{2, 5, 6}, {8, 5, 4}, {3, 8, 6}};</w:t>
+      </w:r>
+    </w:p>
+    <w:p>
+      <w:r>
+        <w:t xml:space="preserve">    int num2[3][3] = {{56, 8, 9}, {76, 55, 2}, {6, 2, 4}};</w:t>
+      </w:r>
+    </w:p>
+    <w:p>
+      <w:r>
+        <w:t xml:space="preserve">    int result[3][3] = {0}; // Initializing the result matrix with 0</w:t>
+      </w:r>
+    </w:p>
+    <w:p>
+      <w:r>
+        <w:t xml:space="preserve">    int </w:t>
+      </w:r>
+      <w:proofErr w:type="spellStart"/>
+      <w:r>
+        <w:t>i</w:t>
+      </w:r>
+      <w:proofErr w:type="spellEnd"/>
+      <w:r>
+        <w:t xml:space="preserve"> = 0, j = 0, k = 0;</w:t>
+      </w:r>
+    </w:p>
+    <w:p/>
+    <w:p>
+      <w:r>
+        <w:t xml:space="preserve">    for (</w:t>
+      </w:r>
+      <w:proofErr w:type="spellStart"/>
+      <w:r>
+        <w:t>i</w:t>
+      </w:r>
+      <w:proofErr w:type="spellEnd"/>
+      <w:r>
+        <w:t xml:space="preserve"> = 0; </w:t>
+      </w:r>
+      <w:proofErr w:type="spellStart"/>
+      <w:r>
+        <w:t>i</w:t>
+      </w:r>
+      <w:proofErr w:type="spellEnd"/>
+      <w:r>
+        <w:t xml:space="preserve"> &lt; 3; </w:t>
+      </w:r>
+      <w:proofErr w:type="spellStart"/>
+      <w:r>
+        <w:t>i</w:t>
+      </w:r>
+      <w:proofErr w:type="spellEnd"/>
+      <w:r>
+        <w:t>++) //control the rows of the result matrix</w:t>
+      </w:r>
+    </w:p>
+    <w:p>
+      <w:r>
+        <w:t xml:space="preserve">    {</w:t>
+      </w:r>
+    </w:p>
+    <w:p>
+      <w:r>
+        <w:t xml:space="preserve">        for (j = 0; j &lt; 3; </w:t>
+      </w:r>
+      <w:proofErr w:type="spellStart"/>
+      <w:r>
+        <w:t>j++</w:t>
+      </w:r>
+      <w:proofErr w:type="spellEnd"/>
+      <w:r>
+        <w:t>) //control the columns of the result matrix</w:t>
+      </w:r>
+    </w:p>
+    <w:p>
+      <w:r>
+        <w:t xml:space="preserve">        {</w:t>
+      </w:r>
+    </w:p>
+    <w:p>
+      <w:r>
+        <w:t xml:space="preserve">            for (k = 0; k &lt; 3; k++) </w:t>
+      </w:r>
+    </w:p>
+    <w:p>
+      <w:r>
+        <w:t xml:space="preserve">                result[</w:t>
+      </w:r>
+      <w:proofErr w:type="spellStart"/>
+      <w:r>
+        <w:t>i</w:t>
+      </w:r>
+      <w:proofErr w:type="spellEnd"/>
+      <w:r>
+        <w:t>][j] += num1[</w:t>
+      </w:r>
+      <w:proofErr w:type="spellStart"/>
+      <w:r>
+        <w:t>i</w:t>
+      </w:r>
+      <w:proofErr w:type="spellEnd"/>
+      <w:r>
+        <w:t>][k] * num2[k][j]; // Multiplying the two matrices</w:t>
+      </w:r>
+    </w:p>
+    <w:p>
+      <w:r>
+        <w:t xml:space="preserve">        } //inner-for</w:t>
+      </w:r>
+    </w:p>
+    <w:p/>
+    <w:p>
+      <w:r>
+        <w:t xml:space="preserve">        for (j = 0; j &lt; 3; </w:t>
+      </w:r>
+      <w:proofErr w:type="spellStart"/>
+      <w:r>
+        <w:t>j++</w:t>
+      </w:r>
+      <w:proofErr w:type="spellEnd"/>
       <w:r>
         <w:t>)</w:t>
       </w:r>
     </w:p>
     <w:p>
       <w:r>
-        <w:t>{</w:t>
-      </w:r>
-    </w:p>
-    <w:p>
-      <w:r>
-        <w:t xml:space="preserve">    int num1[3][3] = {{2, 5, 6}, {8, 5, 4}, {3, 8, 6}};</w:t>
-      </w:r>
-    </w:p>
-    <w:p>
-      <w:r>
-        <w:t xml:space="preserve">    int num2[3][3] = {{56, 8, 9}, {76, 55, 2}, {6, 2, 4}};</w:t>
-      </w:r>
-    </w:p>
-    <w:p>
-      <w:r>
-        <w:t xml:space="preserve">    int </w:t>
-      </w:r>
-      <w:proofErr w:type="gramStart"/>
-      <w:r>
-        <w:t>result[</w:t>
-      </w:r>
-      <w:proofErr w:type="gramEnd"/>
-      <w:r>
-        <w:t>3][3];</w:t>
-      </w:r>
-    </w:p>
-    <w:p>
-      <w:r>
-        <w:t xml:space="preserve">    int </w:t>
+        <w:t xml:space="preserve">            </w:t>
+      </w:r>
+      <w:proofErr w:type="spellStart"/>
+      <w:r>
+        <w:t>printf</w:t>
+      </w:r>
+      <w:proofErr w:type="spellEnd"/>
+      <w:r>
+        <w:t>("%d ", result[</w:t>
       </w:r>
       <w:proofErr w:type="spellStart"/>
       <w:r>
@@ -88,142 +191,30 @@
       </w:r>
       <w:proofErr w:type="spellEnd"/>
       <w:r>
-        <w:t xml:space="preserve"> = 0, j = 0;</w:t>
-      </w:r>
-    </w:p>
-    <w:p/>
-    <w:p>
-      <w:r>
-        <w:t xml:space="preserve">    for (</w:t>
-      </w:r>
-      <w:proofErr w:type="spellStart"/>
-      <w:r>
-        <w:t>i</w:t>
-      </w:r>
-      <w:proofErr w:type="spellEnd"/>
-      <w:r>
-        <w:t xml:space="preserve"> = 0; </w:t>
-      </w:r>
-      <w:proofErr w:type="spellStart"/>
-      <w:r>
-        <w:t>i</w:t>
-      </w:r>
-      <w:proofErr w:type="spellEnd"/>
-      <w:r>
-        <w:t xml:space="preserve"> &lt; 3; </w:t>
-      </w:r>
-      <w:proofErr w:type="spellStart"/>
-      <w:r>
-        <w:t>i</w:t>
-      </w:r>
-      <w:proofErr w:type="spellEnd"/>
-      <w:r>
-        <w:t>++)</w:t>
-      </w:r>
-    </w:p>
-    <w:p>
-      <w:r>
-        <w:t xml:space="preserve">    {</w:t>
-      </w:r>
-    </w:p>
-    <w:p>
-      <w:r>
-        <w:t xml:space="preserve">        for (j = 0; j &lt; 3; </w:t>
-      </w:r>
-      <w:proofErr w:type="spellStart"/>
-      <w:r>
-        <w:t>j++</w:t>
-      </w:r>
-      <w:proofErr w:type="spellEnd"/>
-      <w:r>
-        <w:t>)</w:t>
-      </w:r>
-    </w:p>
-    <w:p>
-      <w:r>
-        <w:t xml:space="preserve">            result[</w:t>
-      </w:r>
-      <w:proofErr w:type="spellStart"/>
-      <w:r>
-        <w:t>i</w:t>
-      </w:r>
-      <w:proofErr w:type="spellEnd"/>
-      <w:r>
-        <w:t>][j] = num1[</w:t>
-      </w:r>
-      <w:proofErr w:type="spellStart"/>
-      <w:r>
-        <w:t>i</w:t>
-      </w:r>
-      <w:proofErr w:type="spellEnd"/>
-      <w:r>
-        <w:t>][j] * num2[</w:t>
-      </w:r>
-      <w:proofErr w:type="spellStart"/>
-      <w:r>
-        <w:t>i</w:t>
-      </w:r>
-      <w:proofErr w:type="spellEnd"/>
-      <w:r>
-        <w:t>][j];</w:t>
-      </w:r>
-    </w:p>
-    <w:p/>
-    <w:p>
-      <w:r>
-        <w:t xml:space="preserve">        for (j = 0; j &lt; 3; </w:t>
-      </w:r>
-      <w:proofErr w:type="spellStart"/>
-      <w:r>
-        <w:t>j++</w:t>
-      </w:r>
-      <w:proofErr w:type="spellEnd"/>
-      <w:r>
-        <w:t>)</w:t>
-      </w:r>
-    </w:p>
-    <w:p>
-      <w:r>
-        <w:t xml:space="preserve">            </w:t>
-      </w:r>
-      <w:proofErr w:type="spellStart"/>
-      <w:proofErr w:type="gramStart"/>
+        <w:t>][j]); // Printing the result matrix</w:t>
+      </w:r>
+    </w:p>
+    <w:p>
+      <w:r>
+        <w:t xml:space="preserve">        </w:t>
+      </w:r>
+    </w:p>
+    <w:p>
+      <w:r>
+        <w:t xml:space="preserve">        </w:t>
+      </w:r>
+      <w:proofErr w:type="spellStart"/>
       <w:r>
         <w:t>printf</w:t>
       </w:r>
       <w:proofErr w:type="spellEnd"/>
       <w:r>
-        <w:t>(</w:t>
-      </w:r>
-      <w:proofErr w:type="gramEnd"/>
-      <w:r>
-        <w:t>"%d ", result[</w:t>
-      </w:r>
-      <w:proofErr w:type="spellStart"/>
-      <w:r>
-        <w:t>i</w:t>
-      </w:r>
-      <w:proofErr w:type="spellEnd"/>
-      <w:r>
-        <w:t>][j]);</w:t>
-      </w:r>
-    </w:p>
-    <w:p>
-      <w:r>
-        <w:t xml:space="preserve">        </w:t>
-      </w:r>
-      <w:proofErr w:type="spellStart"/>
-      <w:r>
-        <w:t>printf</w:t>
-      </w:r>
-      <w:proofErr w:type="spellEnd"/>
-      <w:r>
         <w:t>("\n");</w:t>
       </w:r>
     </w:p>
     <w:p>
       <w:r>
-        <w:t xml:space="preserve">    }</w:t>
+        <w:t xml:space="preserve">    } //for</w:t>
       </w:r>
     </w:p>
     <w:p/>
@@ -252,16 +243,14 @@
       </w:r>
     </w:p>
     <w:p>
-      <w:pPr>
+      <w:r>
         <w:rPr>
-          <w:rFonts w:hint="eastAsia"/>
+          <w:noProof/>
         </w:rPr>
-      </w:pPr>
-      <w:r>
         <w:drawing>
-          <wp:inline distT="0" distB="0" distL="0" distR="0" wp14:anchorId="4F3EE707" wp14:editId="3DB4DCDC">
-            <wp:extent cx="5274310" cy="789305"/>
-            <wp:effectExtent l="0" t="0" r="2540" b="0"/>
+          <wp:inline distT="0" distB="0" distL="0" distR="0" wp14:anchorId="1CB50841" wp14:editId="0E1B59A0">
+            <wp:extent cx="5274310" cy="796290"/>
+            <wp:effectExtent l="0" t="0" r="2540" b="3810"/>
             <wp:docPr id="1" name="圖片 1"/>
             <wp:cNvGraphicFramePr>
               <a:graphicFrameLocks xmlns:a="http://schemas.openxmlformats.org/drawingml/2006/main" noChangeAspect="1"/>
@@ -282,7 +271,7 @@
                   <pic:spPr>
                     <a:xfrm>
                       <a:off x="0" y="0"/>
-                      <a:ext cx="5274310" cy="789305"/>
+                      <a:ext cx="5274310" cy="796290"/>
                     </a:xfrm>
                     <a:prstGeom prst="rect">
                       <a:avLst/>

</xml_diff>